<commit_message>
Added new versions of the final report.
</commit_message>
<xml_diff>
--- a/FinalReport/CSC478_FinalReport_Draft_2.docx
+++ b/FinalReport/CSC478_FinalReport_Draft_2.docx
@@ -140,7 +140,16 @@
           <w:color w:val="auto"/>
           <w:lang w:val="en-US"/>
         </w:rPr>
-        <w:t>Tsung, Rebecca</w:t>
+        <w:t>T</w:t>
+      </w:r>
+      <w:r>
+        <w:rPr>
+          <w:rFonts w:ascii="Times New Roman" w:hAnsi="Times New Roman" w:eastAsia="Times New Roman" w:cs="Times New Roman"/>
+          <w:noProof w:val="0"/>
+          <w:color w:val="auto"/>
+          <w:lang w:val="en-US"/>
+        </w:rPr>
+        <w:t>ung, Rebecca</w:t>
       </w:r>
     </w:p>
     <w:p w14:noSpellErr="1">
@@ -9467,10 +9476,10 @@
       </w:pPr>
       <w:r>
         <w:drawing>
-          <wp:inline wp14:editId="2FFC85D9" wp14:anchorId="555980A0">
+          <wp:inline wp14:editId="78204D5A" wp14:anchorId="555980A0">
             <wp:extent cx="4438650" cy="4572000"/>
             <wp:effectExtent l="0" t="0" r="0" b="0"/>
-            <wp:docPr id="321278770" name="picture" title=""/>
+            <wp:docPr id="525732331" name="picture" title=""/>
             <wp:cNvGraphicFramePr>
               <a:graphicFrameLocks noChangeAspect="1"/>
             </wp:cNvGraphicFramePr>
@@ -9482,7 +9491,7 @@
                     <pic:cNvPicPr/>
                   </pic:nvPicPr>
                   <pic:blipFill>
-                    <a:blip r:embed="Rc81be0e91c974b03">
+                    <a:blip r:embed="R210d6b34dd194831">
                       <a:extLst>
                         <a:ext xmlns:a="http://schemas.openxmlformats.org/drawingml/2006/main" uri="{28A0092B-C50C-407E-A947-70E740481C1C}">
                           <a14:useLocalDpi val="0"/>

</xml_diff>